<commit_message>
aktualizacja dokumentacji - wpis 1
</commit_message>
<xml_diff>
--- a/DOKUMENTACJA_WERONIKA.docx
+++ b/DOKUMENTACJA_WERONIKA.docx
@@ -2,7 +2,1187 @@
 <file path=word/document.xml><?xml version="1.0" encoding="utf-8"?>
 <w:document xmlns:wpc="http://schemas.microsoft.com/office/word/2010/wordprocessingCanvas" xmlns:cx="http://schemas.microsoft.com/office/drawing/2014/chartex" xmlns:cx1="http://schemas.microsoft.com/office/drawing/2015/9/8/chartex" xmlns:cx2="http://schemas.microsoft.com/office/drawing/2015/10/21/chartex" xmlns:cx3="http://schemas.microsoft.com/office/drawing/2016/5/9/chartex" xmlns:cx4="http://schemas.microsoft.com/office/drawing/2016/5/10/chartex" xmlns:cx5="http://schemas.microsoft.com/office/drawing/2016/5/11/chartex" xmlns:cx6="http://schemas.microsoft.com/office/drawing/2016/5/12/chartex" xmlns:cx7="http://schemas.microsoft.com/office/drawing/2016/5/13/chartex" xmlns:cx8="http://schemas.microsoft.com/office/drawing/2016/5/14/chartex" xmlns:mc="http://schemas.openxmlformats.org/markup-compatibility/2006" xmlns:aink="http://schemas.microsoft.com/office/drawing/2016/ink" xmlns:am3d="http://schemas.microsoft.com/office/drawing/2017/model3d" xmlns:o="urn:schemas-microsoft-com:office:office" xmlns:oel="http://schemas.microsoft.com/office/2019/extlst" xmlns:r="http://schemas.openxmlformats.org/officeDocument/2006/relationships" xmlns:m="http://schemas.openxmlformats.org/officeDocument/2006/math" xmlns:v="urn:schemas-microsoft-com:vml" xmlns:wp14="http://schemas.microsoft.com/office/word/2010/wordprocessingDrawing" xmlns:wp="http://schemas.openxmlformats.org/drawingml/2006/wordprocessingDrawing" xmlns:w10="urn:schemas-microsoft-com:office:word" xmlns:w="http://schemas.openxmlformats.org/wordprocessingml/2006/main" xmlns:w14="http://schemas.microsoft.com/office/word/2010/wordml" xmlns:w15="http://schemas.microsoft.com/office/word/2012/wordml" xmlns:w16cex="http://schemas.microsoft.com/office/word/2018/wordml/cex" xmlns:w16cid="http://schemas.microsoft.com/office/word/2016/wordml/cid" xmlns:w16="http://schemas.microsoft.com/office/word/2018/wordml" xmlns:w16sdtdh="http://schemas.microsoft.com/office/word/2020/wordml/sdtdatahash" xmlns:w16se="http://schemas.microsoft.com/office/word/2015/wordml/symex" xmlns:wpg="http://schemas.microsoft.com/office/word/2010/wordprocessingGroup" xmlns:wpi="http://schemas.microsoft.com/office/word/2010/wordprocessingInk" xmlns:wne="http://schemas.microsoft.com/office/word/2006/wordml" xmlns:wps="http://schemas.microsoft.com/office/word/2010/wordprocessingShape" mc:Ignorable="w14 w15 w16se w16cid w16 w16cex w16sdtdh wp14">
   <w:body>
-    <w:p/>
+    <w:p>
+      <w:pPr>
+        <w:pStyle w:val="Tytu"/>
+        <w:spacing w:before="100" w:beforeAutospacing="1"/>
+        <w:ind w:firstLine="0"/>
+        <w:jc w:val="center"/>
+        <w:rPr>
+          <w:lang w:val="pl-PL"/>
+        </w:rPr>
+      </w:pPr>
+      <w:r>
+        <w:rPr>
+          <w:lang w:val="pl-PL"/>
+        </w:rPr>
+        <w:br/>
+      </w:r>
+      <w:r>
+        <w:rPr>
+          <w:lang w:val="pl-PL"/>
+        </w:rPr>
+        <w:br/>
+      </w:r>
+      <w:r>
+        <w:rPr>
+          <w:lang w:val="pl-PL"/>
+        </w:rPr>
+        <w:br/>
+      </w:r>
+      <w:r>
+        <w:rPr>
+          <w:lang w:val="pl-PL"/>
+        </w:rPr>
+        <w:br/>
+        <w:t>PROJEKT</w:t>
+      </w:r>
+    </w:p>
+    <w:p>
+      <w:pPr>
+        <w:pStyle w:val="Tytu"/>
+        <w:spacing w:before="100" w:beforeAutospacing="1"/>
+        <w:ind w:firstLine="0"/>
+        <w:jc w:val="center"/>
+        <w:rPr>
+          <w:lang w:val="pl-PL"/>
+        </w:rPr>
+      </w:pPr>
+      <w:r>
+        <w:rPr>
+          <w:lang w:val="pl-PL"/>
+        </w:rPr>
+        <w:t>Narzędzie programistyczne</w:t>
+      </w:r>
+    </w:p>
+    <w:p>
+      <w:pPr>
+        <w:pStyle w:val="Nagwek1"/>
+        <w:spacing w:before="100" w:beforeAutospacing="1"/>
+        <w:jc w:val="center"/>
+        <w:rPr>
+          <w:lang w:val="pl-PL"/>
+        </w:rPr>
+      </w:pPr>
+      <w:r>
+        <w:rPr>
+          <w:lang w:val="pl-PL"/>
+        </w:rPr>
+        <w:t>Weronika Lotek</w:t>
+      </w:r>
+      <w:r>
+        <w:rPr>
+          <w:lang w:val="pl-PL"/>
+        </w:rPr>
+        <w:br/>
+        <w:t>Maksymilian Rawski</w:t>
+      </w:r>
+    </w:p>
+    <w:p>
+      <w:pPr>
+        <w:pStyle w:val="Bezodstpw"/>
+        <w:spacing w:before="100" w:beforeAutospacing="1"/>
+        <w:ind w:firstLine="0"/>
+        <w:jc w:val="center"/>
+        <w:rPr>
+          <w:lang w:val="pl-PL"/>
+        </w:rPr>
+      </w:pPr>
+      <w:r>
+        <w:rPr>
+          <w:lang w:val="pl-PL"/>
+        </w:rPr>
+        <w:t>Grupa 7</w:t>
+      </w:r>
+      <w:r>
+        <w:rPr>
+          <w:lang w:val="pl-PL"/>
+        </w:rPr>
+        <w:br w:type="page"/>
+      </w:r>
+    </w:p>
+    <w:p>
+      <w:pPr>
+        <w:rPr>
+          <w:lang w:val="pl-PL"/>
+        </w:rPr>
+      </w:pPr>
+    </w:p>
+    <w:p>
+      <w:pPr>
+        <w:ind w:firstLine="0"/>
+        <w:rPr>
+          <w:lang w:val="pl-PL"/>
+        </w:rPr>
+      </w:pPr>
+    </w:p>
+    <w:p>
+      <w:pPr>
+        <w:pStyle w:val="Nagwek1"/>
+        <w:rPr>
+          <w:lang w:val="pl-PL"/>
+        </w:rPr>
+      </w:pPr>
+      <w:r>
+        <w:rPr>
+          <w:lang w:val="pl-PL"/>
+        </w:rPr>
+        <w:t>LINKI NA ZAPAS:</w:t>
+      </w:r>
+    </w:p>
+    <w:p>
+      <w:pPr>
+        <w:pStyle w:val="Akapitzlist"/>
+        <w:numPr>
+          <w:ilvl w:val="0"/>
+          <w:numId w:val="5"/>
+        </w:numPr>
+        <w:rPr>
+          <w:lang w:val="pl-PL"/>
+        </w:rPr>
+      </w:pPr>
+      <w:r>
+        <w:rPr>
+          <w:b/>
+          <w:bCs/>
+          <w:lang w:val="pl-PL"/>
+        </w:rPr>
+        <w:t>Wybrana maszyna wirtualna</w:t>
+      </w:r>
+      <w:r>
+        <w:rPr>
+          <w:lang w:val="pl-PL"/>
+        </w:rPr>
+        <w:t xml:space="preserve"> : </w:t>
+      </w:r>
+      <w:proofErr w:type="spellStart"/>
+      <w:r>
+        <w:rPr>
+          <w:lang w:val="pl-PL"/>
+        </w:rPr>
+        <w:t>VMware</w:t>
+      </w:r>
+      <w:proofErr w:type="spellEnd"/>
+      <w:r>
+        <w:rPr>
+          <w:lang w:val="pl-PL"/>
+        </w:rPr>
+        <w:t xml:space="preserve"> Workstation</w:t>
+      </w:r>
+      <w:r>
+        <w:rPr>
+          <w:lang w:val="pl-PL"/>
+        </w:rPr>
+        <w:t xml:space="preserve"> </w:t>
+      </w:r>
+      <w:r>
+        <w:rPr>
+          <w:lang w:val="pl-PL"/>
+        </w:rPr>
+        <w:t>Player</w:t>
+      </w:r>
+      <w:r>
+        <w:rPr>
+          <w:lang w:val="pl-PL"/>
+        </w:rPr>
+        <w:t xml:space="preserve">: </w:t>
+      </w:r>
+      <w:hyperlink r:id="rId5" w:history="1">
+        <w:r>
+          <w:rPr>
+            <w:rStyle w:val="Hipercze"/>
+            <w:lang w:val="pl-PL"/>
+          </w:rPr>
+          <w:t>https://www.vmware.com/products/workstation-player.html</w:t>
+        </w:r>
+      </w:hyperlink>
+    </w:p>
+    <w:p>
+      <w:pPr>
+        <w:pStyle w:val="Akapitzlist"/>
+        <w:numPr>
+          <w:ilvl w:val="0"/>
+          <w:numId w:val="5"/>
+        </w:numPr>
+        <w:rPr>
+          <w:lang w:val="pl-PL"/>
+        </w:rPr>
+      </w:pPr>
+      <w:r>
+        <w:rPr>
+          <w:b/>
+          <w:bCs/>
+          <w:lang w:val="pl-PL"/>
+        </w:rPr>
+        <w:t xml:space="preserve">Wybrana wersja </w:t>
+      </w:r>
+      <w:proofErr w:type="spellStart"/>
+      <w:r>
+        <w:rPr>
+          <w:b/>
+          <w:bCs/>
+          <w:lang w:val="pl-PL"/>
+        </w:rPr>
+        <w:t>ubuntu</w:t>
+      </w:r>
+      <w:proofErr w:type="spellEnd"/>
+      <w:r>
+        <w:rPr>
+          <w:b/>
+          <w:bCs/>
+          <w:lang w:val="pl-PL"/>
+        </w:rPr>
+        <w:t xml:space="preserve"> </w:t>
+      </w:r>
+      <w:proofErr w:type="spellStart"/>
+      <w:r>
+        <w:rPr>
+          <w:b/>
+          <w:bCs/>
+          <w:lang w:val="pl-PL"/>
+        </w:rPr>
+        <w:t>server</w:t>
+      </w:r>
+      <w:proofErr w:type="spellEnd"/>
+      <w:r>
+        <w:rPr>
+          <w:lang w:val="pl-PL"/>
+        </w:rPr>
+        <w:t xml:space="preserve">: </w:t>
+      </w:r>
+      <w:proofErr w:type="spellStart"/>
+      <w:r>
+        <w:rPr>
+          <w:lang w:val="pl-PL"/>
+        </w:rPr>
+        <w:t>Ubuntu</w:t>
+      </w:r>
+      <w:proofErr w:type="spellEnd"/>
+      <w:r>
+        <w:rPr>
+          <w:lang w:val="pl-PL"/>
+        </w:rPr>
+        <w:t xml:space="preserve"> Server link do pobrania: </w:t>
+      </w:r>
+      <w:hyperlink r:id="rId6" w:history="1">
+        <w:r>
+          <w:rPr>
+            <w:rStyle w:val="Hipercze"/>
+            <w:lang w:val="pl-PL"/>
+          </w:rPr>
+          <w:t>https://ubuntu.com/download/server</w:t>
+        </w:r>
+      </w:hyperlink>
+      <w:r>
+        <w:rPr>
+          <w:lang w:val="pl-PL"/>
+        </w:rPr>
+        <w:t xml:space="preserve">  </w:t>
+      </w:r>
+    </w:p>
+    <w:p>
+      <w:pPr>
+        <w:pStyle w:val="Akapitzlist"/>
+        <w:numPr>
+          <w:ilvl w:val="0"/>
+          <w:numId w:val="5"/>
+        </w:numPr>
+        <w:rPr>
+          <w:lang w:val="pl-PL"/>
+        </w:rPr>
+      </w:pPr>
+      <w:r>
+        <w:rPr>
+          <w:lang w:val="pl-PL"/>
+        </w:rPr>
+        <w:t xml:space="preserve">Pobieranie Git: </w:t>
+      </w:r>
+      <w:hyperlink r:id="rId7" w:history="1">
+        <w:r>
+          <w:rPr>
+            <w:rStyle w:val="Hipercze"/>
+            <w:lang w:val="pl-PL"/>
+          </w:rPr>
+          <w:t>https://git-scm.com/download/linux</w:t>
+        </w:r>
+      </w:hyperlink>
+    </w:p>
+    <w:p>
+      <w:pPr>
+        <w:pStyle w:val="Akapitzlist"/>
+        <w:numPr>
+          <w:ilvl w:val="0"/>
+          <w:numId w:val="5"/>
+        </w:numPr>
+        <w:rPr>
+          <w:lang w:val="pl-PL"/>
+        </w:rPr>
+      </w:pPr>
+      <w:r>
+        <w:rPr>
+          <w:lang w:val="pl-PL"/>
+        </w:rPr>
+        <w:t xml:space="preserve">link do repozytorium zdalnego (HTTPS): </w:t>
+      </w:r>
+      <w:hyperlink r:id="rId8" w:history="1">
+        <w:r>
+          <w:rPr>
+            <w:rStyle w:val="Hipercze"/>
+            <w:lang w:val="pl-PL"/>
+          </w:rPr>
+          <w:t>https://github.com/MerIn2811/projektWi.git</w:t>
+        </w:r>
+      </w:hyperlink>
+    </w:p>
+    <w:p>
+      <w:pPr>
+        <w:pStyle w:val="Akapitzlist"/>
+        <w:numPr>
+          <w:ilvl w:val="0"/>
+          <w:numId w:val="5"/>
+        </w:numPr>
+        <w:jc w:val="left"/>
+        <w:rPr>
+          <w:lang w:val="pl-PL"/>
+        </w:rPr>
+      </w:pPr>
+      <w:r>
+        <w:rPr>
+          <w:lang w:val="pl-PL"/>
+        </w:rPr>
+        <w:t xml:space="preserve">Zapasowy wspólny ONE DRIVE: </w:t>
+      </w:r>
+      <w:hyperlink r:id="rId9" w:tgtFrame="_blank" w:tooltip="https://utpedupl-my.sharepoint.com/:f:/g/personal/werlot000_o365_student_pbs_edu_pl/EjVp7pa8B9lMm1GHHUN0UogBhRnWcOtSQg1QTcMJltdohA?e=hMiuOR" w:history="1">
+        <w:r>
+          <w:rPr>
+            <w:lang w:val="pl-PL"/>
+          </w:rPr>
+          <w:t>https://utpedupl-my.sharepoint.com/:f:/g/personal/werlot000_o365_student_pbs_edu_pl/EjVp7pa8B9lMm1GHHUN0UogBhRnWcOtSQg1QTcMJltdohA?e=hMiuOR</w:t>
+        </w:r>
+      </w:hyperlink>
+    </w:p>
+    <w:p>
+      <w:pPr>
+        <w:rPr>
+          <w:lang w:val="pl-PL"/>
+        </w:rPr>
+      </w:pPr>
+    </w:p>
+    <w:p>
+      <w:pPr>
+        <w:rPr>
+          <w:lang w:val="pl-PL"/>
+        </w:rPr>
+      </w:pPr>
+      <w:r>
+        <w:rPr>
+          <w:lang w:val="pl-PL"/>
+        </w:rPr>
+        <w:br w:type="page"/>
+      </w:r>
+    </w:p>
+    <w:p>
+      <w:pPr>
+        <w:pBdr>
+          <w:bottom w:val="single" w:sz="6" w:space="1" w:color="auto"/>
+        </w:pBdr>
+        <w:jc w:val="left"/>
+        <w:rPr>
+          <w:lang w:val="pl-PL"/>
+        </w:rPr>
+      </w:pPr>
+      <w:r>
+        <w:rPr>
+          <w:lang w:val="pl-PL"/>
+        </w:rPr>
+        <w:lastRenderedPageBreak/>
+        <w:t>Pierwszym etapem tego projektu, było przygotow</w:t>
+      </w:r>
+      <w:r>
+        <w:rPr>
+          <w:lang w:val="pl-PL"/>
+        </w:rPr>
+        <w:t>anie systemu operacyjnego, tj. utworzenie maszyny wirtualnej z UBUNTU Server.</w:t>
+      </w:r>
+    </w:p>
+    <w:p>
+      <w:pPr>
+        <w:ind w:firstLine="0"/>
+        <w:jc w:val="left"/>
+        <w:rPr>
+          <w:lang w:val="pl-PL"/>
+        </w:rPr>
+      </w:pPr>
+      <w:r>
+        <w:rPr>
+          <w:b/>
+          <w:bCs/>
+          <w:lang w:val="pl-PL"/>
+        </w:rPr>
+        <w:t>Wybrana maszyna wirtualna</w:t>
+      </w:r>
+      <w:r>
+        <w:rPr>
+          <w:lang w:val="pl-PL"/>
+        </w:rPr>
+        <w:t xml:space="preserve"> : </w:t>
+      </w:r>
+      <w:proofErr w:type="spellStart"/>
+      <w:r>
+        <w:rPr>
+          <w:lang w:val="pl-PL"/>
+        </w:rPr>
+        <w:t>VMware</w:t>
+      </w:r>
+      <w:proofErr w:type="spellEnd"/>
+      <w:r>
+        <w:rPr>
+          <w:lang w:val="pl-PL"/>
+        </w:rPr>
+        <w:t xml:space="preserve"> Workstation Player (wersja darmowa)</w:t>
+      </w:r>
+      <w:r>
+        <w:rPr>
+          <w:lang w:val="pl-PL"/>
+        </w:rPr>
+        <w:br/>
+        <w:t xml:space="preserve">link do pobrania: </w:t>
+      </w:r>
+      <w:hyperlink r:id="rId10" w:history="1">
+        <w:r>
+          <w:rPr>
+            <w:rStyle w:val="Hipercze"/>
+            <w:lang w:val="pl-PL"/>
+          </w:rPr>
+          <w:t>https://www.vmware.com/products/workstation-player.html</w:t>
+        </w:r>
+      </w:hyperlink>
+    </w:p>
+    <w:p>
+      <w:pPr>
+        <w:ind w:firstLine="0"/>
+        <w:jc w:val="left"/>
+        <w:rPr>
+          <w:lang w:val="pl-PL"/>
+        </w:rPr>
+      </w:pPr>
+      <w:r>
+        <w:rPr>
+          <w:b/>
+          <w:bCs/>
+          <w:lang w:val="pl-PL"/>
+        </w:rPr>
+        <w:t xml:space="preserve">Wybrana wersja </w:t>
+      </w:r>
+      <w:proofErr w:type="spellStart"/>
+      <w:r>
+        <w:rPr>
+          <w:b/>
+          <w:bCs/>
+          <w:lang w:val="pl-PL"/>
+        </w:rPr>
+        <w:t>ubuntu</w:t>
+      </w:r>
+      <w:proofErr w:type="spellEnd"/>
+      <w:r>
+        <w:rPr>
+          <w:b/>
+          <w:bCs/>
+          <w:lang w:val="pl-PL"/>
+        </w:rPr>
+        <w:t xml:space="preserve"> </w:t>
+      </w:r>
+      <w:proofErr w:type="spellStart"/>
+      <w:r>
+        <w:rPr>
+          <w:b/>
+          <w:bCs/>
+          <w:lang w:val="pl-PL"/>
+        </w:rPr>
+        <w:t>server</w:t>
+      </w:r>
+      <w:proofErr w:type="spellEnd"/>
+      <w:r>
+        <w:rPr>
+          <w:lang w:val="pl-PL"/>
+        </w:rPr>
+        <w:t xml:space="preserve">: </w:t>
+      </w:r>
+      <w:proofErr w:type="spellStart"/>
+      <w:r>
+        <w:rPr>
+          <w:lang w:val="pl-PL"/>
+        </w:rPr>
+        <w:t>U</w:t>
+      </w:r>
+      <w:r>
+        <w:rPr>
+          <w:lang w:val="pl-PL"/>
+        </w:rPr>
+        <w:t>buntu</w:t>
+      </w:r>
+      <w:proofErr w:type="spellEnd"/>
+      <w:r>
+        <w:rPr>
+          <w:lang w:val="pl-PL"/>
+        </w:rPr>
+        <w:t xml:space="preserve"> Server 22.04.4 LTS (wybrane ze względu na długi okres wspierania –  kwiecień 2023)</w:t>
+      </w:r>
+      <w:r>
+        <w:rPr>
+          <w:lang w:val="pl-PL"/>
+        </w:rPr>
+        <w:br/>
+        <w:t xml:space="preserve">link do pobrania: </w:t>
+      </w:r>
+      <w:hyperlink r:id="rId11" w:history="1">
+        <w:r>
+          <w:rPr>
+            <w:rStyle w:val="Hipercze"/>
+            <w:lang w:val="pl-PL"/>
+          </w:rPr>
+          <w:t>https://ubuntu.com/download/server</w:t>
+        </w:r>
+      </w:hyperlink>
+      <w:r>
+        <w:rPr>
+          <w:lang w:val="pl-PL"/>
+        </w:rPr>
+        <w:t xml:space="preserve">  </w:t>
+      </w:r>
+    </w:p>
+    <w:p>
+      <w:pPr>
+        <w:ind w:firstLine="0"/>
+        <w:jc w:val="left"/>
+        <w:rPr>
+          <w:lang w:val="pl-PL"/>
+        </w:rPr>
+      </w:pPr>
+      <w:r>
+        <w:rPr>
+          <w:lang w:val="pl-PL"/>
+        </w:rPr>
+        <w:t>DODATKOWE ZMIANY I USTAWIENIA:</w:t>
+      </w:r>
+    </w:p>
+    <w:p>
+      <w:pPr>
+        <w:ind w:firstLine="0"/>
+        <w:jc w:val="left"/>
+        <w:rPr>
+          <w:lang w:val="pl-PL"/>
+        </w:rPr>
+      </w:pPr>
+      <w:r>
+        <w:rPr>
+          <w:lang w:val="pl-PL"/>
+        </w:rPr>
+        <w:t>- nazwa użytkownika</w:t>
+      </w:r>
+      <w:r>
+        <w:rPr>
+          <w:lang w:val="pl-PL"/>
+        </w:rPr>
+        <w:t>:</w:t>
+      </w:r>
+      <w:r>
+        <w:rPr>
+          <w:lang w:val="pl-PL"/>
+        </w:rPr>
+        <w:t xml:space="preserve"> </w:t>
+      </w:r>
+      <w:proofErr w:type="spellStart"/>
+      <w:r>
+        <w:rPr>
+          <w:lang w:val="pl-PL"/>
+        </w:rPr>
+        <w:t>adminn</w:t>
+      </w:r>
+      <w:proofErr w:type="spellEnd"/>
+      <w:r>
+        <w:rPr>
+          <w:lang w:val="pl-PL"/>
+        </w:rPr>
+        <w:br/>
+        <w:t xml:space="preserve">- hasło: </w:t>
+      </w:r>
+      <w:r>
+        <w:rPr>
+          <w:lang w:val="pl-PL"/>
+        </w:rPr>
+        <w:t>admin</w:t>
+      </w:r>
+    </w:p>
+    <w:p>
+      <w:pPr>
+        <w:ind w:firstLine="0"/>
+        <w:jc w:val="left"/>
+        <w:rPr>
+          <w:lang w:val="pl-PL"/>
+        </w:rPr>
+      </w:pPr>
+      <w:r>
+        <w:rPr>
+          <w:lang w:val="pl-PL"/>
+        </w:rPr>
+        <w:t xml:space="preserve">-hasło do </w:t>
+      </w:r>
+      <w:proofErr w:type="spellStart"/>
+      <w:r>
+        <w:rPr>
+          <w:lang w:val="pl-PL"/>
+        </w:rPr>
+        <w:t>root</w:t>
+      </w:r>
+      <w:proofErr w:type="spellEnd"/>
+      <w:r>
+        <w:rPr>
+          <w:lang w:val="pl-PL"/>
+        </w:rPr>
+        <w:t>: admin123</w:t>
+      </w:r>
+      <w:r>
+        <w:rPr>
+          <w:lang w:val="pl-PL"/>
+        </w:rPr>
+        <w:br/>
+        <w:t>(</w:t>
+      </w:r>
+      <w:proofErr w:type="spellStart"/>
+      <w:r>
+        <w:rPr>
+          <w:lang w:val="pl-PL"/>
+        </w:rPr>
+        <w:t>su</w:t>
+      </w:r>
+      <w:proofErr w:type="spellEnd"/>
+      <w:r>
+        <w:rPr>
+          <w:lang w:val="pl-PL"/>
+        </w:rPr>
+        <w:t xml:space="preserve"> </w:t>
+      </w:r>
+      <w:r>
+        <w:rPr>
+          <w:lang w:val="pl-PL"/>
+        </w:rPr>
+        <w:sym w:font="Wingdings" w:char="F0DF"/>
+      </w:r>
+      <w:r>
+        <w:rPr>
+          <w:lang w:val="pl-PL"/>
+        </w:rPr>
+        <w:t xml:space="preserve"> komenda przejścia na </w:t>
+      </w:r>
+      <w:proofErr w:type="spellStart"/>
+      <w:r>
+        <w:rPr>
+          <w:lang w:val="pl-PL"/>
+        </w:rPr>
+        <w:t>root</w:t>
+      </w:r>
+      <w:proofErr w:type="spellEnd"/>
+      <w:r>
+        <w:rPr>
+          <w:lang w:val="pl-PL"/>
+        </w:rPr>
+        <w:t>)</w:t>
+      </w:r>
+      <w:r>
+        <w:rPr>
+          <w:lang w:val="pl-PL"/>
+        </w:rPr>
+        <w:br/>
+        <w:t>Zmiana spowodowana problemami z podanym hasłem i nazwą użytkownika w trakcie zajęć. Nie można było używać niektórych znaków (na przykład dużych liter)  oraz po próbie logowania mimo kilkukrotnego stawiania nowych maszyn, to hasło i login nie chciały działać i dopiero przy takiej konfiguracji zadziałało, więc postanowiliśmy wspólnie, że tak zostanie.</w:t>
+      </w:r>
+    </w:p>
+    <w:p>
+      <w:pPr>
+        <w:ind w:firstLine="0"/>
+        <w:jc w:val="left"/>
+        <w:rPr>
+          <w:i/>
+          <w:iCs/>
+          <w:lang w:val="pl-PL"/>
+        </w:rPr>
+      </w:pPr>
+      <w:r>
+        <w:rPr>
+          <w:i/>
+          <w:iCs/>
+          <w:lang w:val="pl-PL"/>
+        </w:rPr>
+        <w:t>Doszło do próby połączenia się do serwera innym systemem za pomocą SSH oraz Apache – próba nieudana, potrzebna dalsza konfiguracja. Tymczasowo fizyczne przekazywanie sobie serwera do czasu prawidłowej konfiguracji.</w:t>
+      </w:r>
+    </w:p>
+    <w:p>
+      <w:pPr>
+        <w:ind w:firstLine="0"/>
+        <w:jc w:val="left"/>
+        <w:rPr>
+          <w:i/>
+          <w:iCs/>
+          <w:lang w:val="pl-PL"/>
+        </w:rPr>
+      </w:pPr>
+      <w:r>
+        <w:rPr>
+          <w:i/>
+          <w:iCs/>
+          <w:lang w:val="pl-PL"/>
+        </w:rPr>
+        <w:t>Podjęta została też próba udostępnienia plików maszyny wirtualnej na GitHub – nieudana (ten pomysł należy sobie odpuścić).</w:t>
+      </w:r>
+    </w:p>
+    <w:p>
+      <w:pPr>
+        <w:ind w:firstLine="0"/>
+        <w:jc w:val="left"/>
+        <w:rPr>
+          <w:lang w:val="pl-PL"/>
+        </w:rPr>
+      </w:pPr>
+      <w:r>
+        <w:rPr>
+          <w:lang w:val="pl-PL"/>
+        </w:rPr>
+        <w:t xml:space="preserve">Pliki potrzebne do korzystania z SVN (git) zostały zainstalowane przez terminal przy pomocy komend podanych na stronie git (dla </w:t>
+      </w:r>
+      <w:proofErr w:type="spellStart"/>
+      <w:r>
+        <w:rPr>
+          <w:lang w:val="pl-PL"/>
+        </w:rPr>
+        <w:t>Ubuntu</w:t>
+      </w:r>
+      <w:proofErr w:type="spellEnd"/>
+      <w:r>
+        <w:rPr>
+          <w:lang w:val="pl-PL"/>
+        </w:rPr>
+        <w:t>).</w:t>
+      </w:r>
+      <w:r>
+        <w:rPr>
+          <w:lang w:val="pl-PL"/>
+        </w:rPr>
+        <w:br/>
+        <w:t xml:space="preserve">link do strony: </w:t>
+      </w:r>
+      <w:hyperlink r:id="rId12" w:history="1">
+        <w:r>
+          <w:rPr>
+            <w:rStyle w:val="Hipercze"/>
+            <w:lang w:val="pl-PL"/>
+          </w:rPr>
+          <w:t>https://git-scm.com/download/linux</w:t>
+        </w:r>
+      </w:hyperlink>
+      <w:r>
+        <w:rPr>
+          <w:lang w:val="pl-PL"/>
+        </w:rPr>
+        <w:t xml:space="preserve"> </w:t>
+      </w:r>
+    </w:p>
+    <w:p>
+      <w:pPr>
+        <w:ind w:firstLine="0"/>
+        <w:jc w:val="left"/>
+        <w:rPr>
+          <w:lang w:val="en-US"/>
+        </w:rPr>
+      </w:pPr>
+      <w:proofErr w:type="spellStart"/>
+      <w:r>
+        <w:rPr>
+          <w:lang w:val="en-US"/>
+        </w:rPr>
+        <w:t>Instalacja</w:t>
+      </w:r>
+      <w:proofErr w:type="spellEnd"/>
+      <w:r>
+        <w:rPr>
+          <w:lang w:val="en-US"/>
+        </w:rPr>
+        <w:t xml:space="preserve"> Apache</w:t>
+      </w:r>
+      <w:r>
+        <w:rPr>
+          <w:lang w:val="en-US"/>
+        </w:rPr>
+        <w:br/>
+      </w:r>
+      <w:proofErr w:type="spellStart"/>
+      <w:r>
+        <w:rPr>
+          <w:lang w:val="en-US"/>
+        </w:rPr>
+        <w:t>sudo</w:t>
+      </w:r>
+      <w:proofErr w:type="spellEnd"/>
+      <w:r>
+        <w:rPr>
+          <w:lang w:val="en-US"/>
+        </w:rPr>
+        <w:t xml:space="preserve"> apt install a</w:t>
+      </w:r>
+      <w:r>
+        <w:rPr>
+          <w:lang w:val="en-US"/>
+        </w:rPr>
+        <w:t>pache2</w:t>
+      </w:r>
+    </w:p>
+    <w:p>
+      <w:pPr>
+        <w:pBdr>
+          <w:top w:val="single" w:sz="6" w:space="1" w:color="auto"/>
+          <w:bottom w:val="single" w:sz="6" w:space="1" w:color="auto"/>
+        </w:pBdr>
+        <w:ind w:firstLine="0"/>
+        <w:jc w:val="left"/>
+        <w:rPr>
+          <w:lang w:val="pl-PL"/>
+        </w:rPr>
+      </w:pPr>
+      <w:r>
+        <w:rPr>
+          <w:lang w:val="pl-PL"/>
+        </w:rPr>
+        <w:t xml:space="preserve">Następnym krokiem było stworzenie zdalnego repozytorium dla naszego projektu. Zostało ono stworzone za pomocą konta uczelnianego (werlot000) jako użytkownik MerIn2811 na platformie </w:t>
+      </w:r>
+      <w:r>
+        <w:rPr>
+          <w:b/>
+          <w:bCs/>
+          <w:lang w:val="pl-PL"/>
+        </w:rPr>
+        <w:t>GitHub</w:t>
+      </w:r>
+      <w:r>
+        <w:rPr>
+          <w:lang w:val="pl-PL"/>
+        </w:rPr>
+        <w:t>. Wybrane ze względu na nasze doświadczenie związane z tą właśnie platformą.</w:t>
+      </w:r>
+      <w:r>
+        <w:rPr>
+          <w:lang w:val="pl-PL"/>
+        </w:rPr>
+        <w:br/>
+        <w:t xml:space="preserve">nazwa repozytorium: </w:t>
+      </w:r>
+      <w:proofErr w:type="spellStart"/>
+      <w:r>
+        <w:rPr>
+          <w:lang w:val="pl-PL"/>
+        </w:rPr>
+        <w:t>projektWi</w:t>
+      </w:r>
+      <w:proofErr w:type="spellEnd"/>
+      <w:r>
+        <w:rPr>
+          <w:lang w:val="pl-PL"/>
+        </w:rPr>
+        <w:br/>
+        <w:t>link do repozytorium zdalnego</w:t>
+      </w:r>
+      <w:r>
+        <w:rPr>
+          <w:lang w:val="pl-PL"/>
+        </w:rPr>
+        <w:t xml:space="preserve"> (HTTPS)</w:t>
+      </w:r>
+      <w:r>
+        <w:rPr>
+          <w:lang w:val="pl-PL"/>
+        </w:rPr>
+        <w:t>:</w:t>
+      </w:r>
+      <w:r>
+        <w:rPr>
+          <w:lang w:val="pl-PL"/>
+        </w:rPr>
+        <w:t xml:space="preserve"> </w:t>
+      </w:r>
+      <w:hyperlink r:id="rId13" w:history="1">
+        <w:r>
+          <w:rPr>
+            <w:rStyle w:val="Hipercze"/>
+            <w:lang w:val="pl-PL"/>
+          </w:rPr>
+          <w:t>https://github.com/MerIn2811/projektWi.git</w:t>
+        </w:r>
+      </w:hyperlink>
+      <w:r>
+        <w:rPr>
+          <w:lang w:val="pl-PL"/>
+        </w:rPr>
+        <w:br/>
+        <w:t xml:space="preserve">Utworzone </w:t>
+      </w:r>
+      <w:proofErr w:type="spellStart"/>
+      <w:r>
+        <w:rPr>
+          <w:lang w:val="pl-PL"/>
+        </w:rPr>
+        <w:t>branche</w:t>
+      </w:r>
+      <w:proofErr w:type="spellEnd"/>
+      <w:r>
+        <w:rPr>
+          <w:lang w:val="pl-PL"/>
+        </w:rPr>
+        <w:t xml:space="preserve"> (tymczasowo):</w:t>
+      </w:r>
+      <w:r>
+        <w:rPr>
+          <w:lang w:val="pl-PL"/>
+        </w:rPr>
+        <w:br/>
+      </w:r>
+      <w:r>
+        <w:rPr>
+          <w:lang w:val="pl-PL"/>
+        </w:rPr>
+        <w:lastRenderedPageBreak/>
+        <w:t>-</w:t>
+      </w:r>
+      <w:proofErr w:type="spellStart"/>
+      <w:r>
+        <w:rPr>
+          <w:lang w:val="pl-PL"/>
+        </w:rPr>
+        <w:t>main</w:t>
+      </w:r>
+      <w:proofErr w:type="spellEnd"/>
+      <w:r>
+        <w:rPr>
+          <w:lang w:val="pl-PL"/>
+        </w:rPr>
+        <w:t xml:space="preserve"> (</w:t>
+      </w:r>
+      <w:proofErr w:type="spellStart"/>
+      <w:r>
+        <w:rPr>
+          <w:lang w:val="pl-PL"/>
+        </w:rPr>
+        <w:t>defaultowy</w:t>
+      </w:r>
+      <w:proofErr w:type="spellEnd"/>
+      <w:r>
+        <w:rPr>
+          <w:lang w:val="pl-PL"/>
+        </w:rPr>
+        <w:t>)</w:t>
+      </w:r>
+      <w:r>
+        <w:rPr>
+          <w:lang w:val="pl-PL"/>
+        </w:rPr>
+        <w:br/>
+        <w:t>-Weronika</w:t>
+      </w:r>
+      <w:r>
+        <w:rPr>
+          <w:lang w:val="pl-PL"/>
+        </w:rPr>
+        <w:br/>
+        <w:t>-Maks</w:t>
+      </w:r>
+      <w:r>
+        <w:rPr>
+          <w:lang w:val="pl-PL"/>
+        </w:rPr>
+        <w:br/>
+        <w:t>-</w:t>
+      </w:r>
+      <w:proofErr w:type="spellStart"/>
+      <w:r>
+        <w:rPr>
+          <w:lang w:val="pl-PL"/>
+        </w:rPr>
+        <w:t>develop</w:t>
+      </w:r>
+      <w:proofErr w:type="spellEnd"/>
+      <w:r>
+        <w:rPr>
+          <w:lang w:val="pl-PL"/>
+        </w:rPr>
+        <w:br/>
+      </w:r>
+      <w:proofErr w:type="spellStart"/>
+      <w:r>
+        <w:rPr>
+          <w:lang w:val="pl-PL"/>
+        </w:rPr>
+        <w:t>Branche</w:t>
+      </w:r>
+      <w:proofErr w:type="spellEnd"/>
+      <w:r>
+        <w:rPr>
+          <w:lang w:val="pl-PL"/>
+        </w:rPr>
+        <w:t xml:space="preserve"> te zostały utworzone w celu ułatwienia nam wspólnej pracy oraz dzielenia się dokumentacją związaną z projektem</w:t>
+      </w:r>
+      <w:r>
+        <w:rPr>
+          <w:lang w:val="pl-PL"/>
+        </w:rPr>
+        <w:t>.</w:t>
+      </w:r>
+      <w:r>
+        <w:rPr>
+          <w:lang w:val="pl-PL"/>
+        </w:rPr>
+        <w:br/>
+        <w:t xml:space="preserve">Pliki przesłane na </w:t>
+      </w:r>
+      <w:proofErr w:type="spellStart"/>
+      <w:r>
+        <w:rPr>
+          <w:lang w:val="pl-PL"/>
+        </w:rPr>
+        <w:t>Branche</w:t>
+      </w:r>
+      <w:proofErr w:type="spellEnd"/>
+      <w:r>
+        <w:rPr>
+          <w:lang w:val="pl-PL"/>
+        </w:rPr>
+        <w:t>:</w:t>
+      </w:r>
+      <w:r>
+        <w:rPr>
+          <w:lang w:val="pl-PL"/>
+        </w:rPr>
+        <w:br/>
+        <w:t>-DOKUMENTACJA_MAKS</w:t>
+      </w:r>
+      <w:r>
+        <w:rPr>
+          <w:lang w:val="pl-PL"/>
+        </w:rPr>
+        <w:t>.docx</w:t>
+      </w:r>
+      <w:r>
+        <w:rPr>
+          <w:lang w:val="pl-PL"/>
+        </w:rPr>
+        <w:br/>
+        <w:t>-DOKUMENTACJA_WERONIKA</w:t>
+      </w:r>
+      <w:r>
+        <w:rPr>
+          <w:lang w:val="pl-PL"/>
+        </w:rPr>
+        <w:t>.docx</w:t>
+      </w:r>
+      <w:r>
+        <w:rPr>
+          <w:lang w:val="pl-PL"/>
+        </w:rPr>
+        <w:br/>
+        <w:t>-DOKUMENTACJA_WSPÓLNA</w:t>
+      </w:r>
+      <w:r>
+        <w:rPr>
+          <w:lang w:val="pl-PL"/>
+        </w:rPr>
+        <w:t>.docx</w:t>
+      </w:r>
+      <w:r>
+        <w:rPr>
+          <w:lang w:val="pl-PL"/>
+        </w:rPr>
+        <w:br/>
+      </w:r>
+      <w:r>
+        <w:rPr>
+          <w:lang w:val="pl-PL"/>
+        </w:rPr>
+        <w:t xml:space="preserve">(nie wiem o co chodziło z ustawienie hasła do repozytorium) </w:t>
+      </w:r>
+      <w:r>
+        <w:rPr>
+          <w:lang w:val="pl-PL"/>
+        </w:rPr>
+        <w:sym w:font="Wingdings" w:char="F0DF"/>
+      </w:r>
+      <w:r>
+        <w:rPr>
+          <w:lang w:val="pl-PL"/>
+        </w:rPr>
+        <w:t xml:space="preserve"> do sprawdzenia</w:t>
+      </w:r>
+    </w:p>
+    <w:p>
+      <w:pPr>
+        <w:ind w:firstLine="0"/>
+        <w:jc w:val="left"/>
+        <w:rPr>
+          <w:lang w:val="pl-PL"/>
+        </w:rPr>
+      </w:pPr>
+      <w:r>
+        <w:rPr>
+          <w:lang w:val="pl-PL"/>
+        </w:rPr>
+        <w:t>DODATKOWE RZECZY DOTYCZĄCE PROJEKTU, KTÓRE ZOSTAŁY ZROBIONE</w:t>
+      </w:r>
+      <w:r>
+        <w:rPr>
+          <w:lang w:val="pl-PL"/>
+        </w:rPr>
+        <w:br/>
+        <w:t xml:space="preserve">-Zapasowy wspólny ONE DRIVE: </w:t>
+      </w:r>
+      <w:hyperlink r:id="rId14" w:tgtFrame="_blank" w:tooltip="https://utpedupl-my.sharepoint.com/:f:/g/personal/werlot000_o365_student_pbs_edu_pl/EjVp7pa8B9lMm1GHHUN0UogBhRnWcOtSQg1QTcMJltdohA?e=hMiuOR" w:history="1">
+        <w:r>
+          <w:rPr>
+            <w:lang w:val="pl-PL"/>
+          </w:rPr>
+          <w:t>https://utpedupl-my.sharepoint.com/:f:/g/personal/werlot000_o365_student_pbs_edu_pl/EjVp7pa8B9lMm1GHHUN0UogBhRnWcOtSQg1QTcMJltdohA?e=hMiuOR</w:t>
+        </w:r>
+      </w:hyperlink>
+    </w:p>
+    <w:p>
+      <w:pPr>
+        <w:pBdr>
+          <w:bottom w:val="single" w:sz="6" w:space="1" w:color="auto"/>
+        </w:pBdr>
+        <w:ind w:firstLine="0"/>
+        <w:jc w:val="left"/>
+        <w:rPr>
+          <w:lang w:val="pl-PL"/>
+        </w:rPr>
+      </w:pPr>
+      <w:r>
+        <w:rPr>
+          <w:lang w:val="pl-PL"/>
+        </w:rPr>
+        <w:t xml:space="preserve">-Wybór komunikatora do ustaleń Projektowych: własny serwer na </w:t>
+      </w:r>
+      <w:proofErr w:type="spellStart"/>
+      <w:r>
+        <w:rPr>
+          <w:lang w:val="pl-PL"/>
+        </w:rPr>
+        <w:t>Discordzie</w:t>
+      </w:r>
+      <w:proofErr w:type="spellEnd"/>
+    </w:p>
+    <w:p>
+      <w:pPr>
+        <w:ind w:firstLine="0"/>
+        <w:jc w:val="left"/>
+        <w:rPr>
+          <w:lang w:val="pl-PL"/>
+        </w:rPr>
+      </w:pPr>
+    </w:p>
     <w:sectPr>
       <w:pgSz w:w="11906" w:h="16838"/>
       <w:pgMar w:top="1417" w:right="1417" w:bottom="1417" w:left="1417" w:header="708" w:footer="708" w:gutter="0"/>
@@ -11,6 +1191,197 @@
     </w:sectPr>
   </w:body>
 </w:document>
+</file>
+
+<file path=word/numbering.xml><?xml version="1.0" encoding="utf-8"?>
+<w:numbering xmlns:wpc="http://schemas.microsoft.com/office/word/2010/wordprocessingCanvas" xmlns:cx="http://schemas.microsoft.com/office/drawing/2014/chartex" xmlns:cx1="http://schemas.microsoft.com/office/drawing/2015/9/8/chartex" xmlns:cx2="http://schemas.microsoft.com/office/drawing/2015/10/21/chartex" xmlns:cx3="http://schemas.microsoft.com/office/drawing/2016/5/9/chartex" xmlns:cx4="http://schemas.microsoft.com/office/drawing/2016/5/10/chartex" xmlns:cx5="http://schemas.microsoft.com/office/drawing/2016/5/11/chartex" xmlns:cx6="http://schemas.microsoft.com/office/drawing/2016/5/12/chartex" xmlns:cx7="http://schemas.microsoft.com/office/drawing/2016/5/13/chartex" xmlns:cx8="http://schemas.microsoft.com/office/drawing/2016/5/14/chartex" xmlns:mc="http://schemas.openxmlformats.org/markup-compatibility/2006" xmlns:aink="http://schemas.microsoft.com/office/drawing/2016/ink" xmlns:am3d="http://schemas.microsoft.com/office/drawing/2017/model3d" xmlns:o="urn:schemas-microsoft-com:office:office" xmlns:oel="http://schemas.microsoft.com/office/2019/extlst" xmlns:r="http://schemas.openxmlformats.org/officeDocument/2006/relationships" xmlns:m="http://schemas.openxmlformats.org/officeDocument/2006/math" xmlns:v="urn:schemas-microsoft-com:vml" xmlns:wp14="http://schemas.microsoft.com/office/word/2010/wordprocessingDrawing" xmlns:wp="http://schemas.openxmlformats.org/drawingml/2006/wordprocessingDrawing" xmlns:w10="urn:schemas-microsoft-com:office:word" xmlns:w="http://schemas.openxmlformats.org/wordprocessingml/2006/main" xmlns:w14="http://schemas.microsoft.com/office/word/2010/wordml" xmlns:w15="http://schemas.microsoft.com/office/word/2012/wordml" xmlns:w16cex="http://schemas.microsoft.com/office/word/2018/wordml/cex" xmlns:w16cid="http://schemas.microsoft.com/office/word/2016/wordml/cid" xmlns:w16="http://schemas.microsoft.com/office/word/2018/wordml" xmlns:w16sdtdh="http://schemas.microsoft.com/office/word/2020/wordml/sdtdatahash" xmlns:w16se="http://schemas.microsoft.com/office/word/2015/wordml/symex" xmlns:wpg="http://schemas.microsoft.com/office/word/2010/wordprocessingGroup" xmlns:wpi="http://schemas.microsoft.com/office/word/2010/wordprocessingInk" xmlns:wne="http://schemas.microsoft.com/office/word/2006/wordml" xmlns:wps="http://schemas.microsoft.com/office/word/2010/wordprocessingShape" mc:Ignorable="w14 w15 w16se w16cid w16 w16cex w16sdtdh wp14">
+  <w:abstractNum w:abstractNumId="1" w15:restartNumberingAfterBreak="0">
+    <w:nsid w:val="4FD5575D"/>
+    <w:multiLevelType w:val="hybridMultilevel"/>
+    <w:tmpl w:val="A64AECD8"/>
+    <w:lvl w:ilvl="0" w:tplc="88BC0C78">
+      <w:start w:val="1"/>
+      <w:numFmt w:val="decimal"/>
+      <w:lvlText w:val="%1."/>
+      <w:lvlJc w:val="left"/>
+      <w:pPr>
+        <w:ind w:left="720" w:hanging="360"/>
+      </w:pPr>
+      <w:rPr>
+        <w:rFonts w:hint="default"/>
+        <w:b/>
+      </w:rPr>
+    </w:lvl>
+    <w:lvl w:ilvl="1" w:tplc="04150019" w:tentative="1">
+      <w:start w:val="1"/>
+      <w:numFmt w:val="lowerLetter"/>
+      <w:lvlText w:val="%2."/>
+      <w:lvlJc w:val="left"/>
+      <w:pPr>
+        <w:ind w:left="1440" w:hanging="360"/>
+      </w:pPr>
+    </w:lvl>
+    <w:lvl w:ilvl="2" w:tplc="0415001B" w:tentative="1">
+      <w:start w:val="1"/>
+      <w:numFmt w:val="lowerRoman"/>
+      <w:lvlText w:val="%3."/>
+      <w:lvlJc w:val="right"/>
+      <w:pPr>
+        <w:ind w:left="2160" w:hanging="180"/>
+      </w:pPr>
+    </w:lvl>
+    <w:lvl w:ilvl="3" w:tplc="0415000F" w:tentative="1">
+      <w:start w:val="1"/>
+      <w:numFmt w:val="decimal"/>
+      <w:lvlText w:val="%4."/>
+      <w:lvlJc w:val="left"/>
+      <w:pPr>
+        <w:ind w:left="2880" w:hanging="360"/>
+      </w:pPr>
+    </w:lvl>
+    <w:lvl w:ilvl="4" w:tplc="04150019" w:tentative="1">
+      <w:start w:val="1"/>
+      <w:numFmt w:val="lowerLetter"/>
+      <w:lvlText w:val="%5."/>
+      <w:lvlJc w:val="left"/>
+      <w:pPr>
+        <w:ind w:left="3600" w:hanging="360"/>
+      </w:pPr>
+    </w:lvl>
+    <w:lvl w:ilvl="5" w:tplc="0415001B" w:tentative="1">
+      <w:start w:val="1"/>
+      <w:numFmt w:val="lowerRoman"/>
+      <w:lvlText w:val="%6."/>
+      <w:lvlJc w:val="right"/>
+      <w:pPr>
+        <w:ind w:left="4320" w:hanging="180"/>
+      </w:pPr>
+    </w:lvl>
+    <w:lvl w:ilvl="6" w:tplc="0415000F" w:tentative="1">
+      <w:start w:val="1"/>
+      <w:numFmt w:val="decimal"/>
+      <w:lvlText w:val="%7."/>
+      <w:lvlJc w:val="left"/>
+      <w:pPr>
+        <w:ind w:left="5040" w:hanging="360"/>
+      </w:pPr>
+    </w:lvl>
+    <w:lvl w:ilvl="7" w:tplc="04150019" w:tentative="1">
+      <w:start w:val="1"/>
+      <w:numFmt w:val="lowerLetter"/>
+      <w:lvlText w:val="%8."/>
+      <w:lvlJc w:val="left"/>
+      <w:pPr>
+        <w:ind w:left="5760" w:hanging="360"/>
+      </w:pPr>
+    </w:lvl>
+    <w:lvl w:ilvl="8" w:tplc="0415001B" w:tentative="1">
+      <w:start w:val="1"/>
+      <w:numFmt w:val="lowerRoman"/>
+      <w:lvlText w:val="%9."/>
+      <w:lvlJc w:val="right"/>
+      <w:pPr>
+        <w:ind w:left="6480" w:hanging="180"/>
+      </w:pPr>
+    </w:lvl>
+  </w:abstractNum>
+  <w:abstractNum w:abstractNumId="2" w15:restartNumberingAfterBreak="0">
+    <w:nsid w:val="76875B39"/>
+    <w:multiLevelType w:val="hybridMultilevel"/>
+    <w:tmpl w:val="4FD89780"/>
+    <w:lvl w:ilvl="0" w:tplc="F6BAF1B4">
+      <w:start w:val="1"/>
+      <w:numFmt w:val="decimal"/>
+      <w:lvlText w:val="%1."/>
+      <w:lvlJc w:val="left"/>
+      <w:pPr>
+        <w:ind w:left="720" w:hanging="360"/>
+      </w:pPr>
+      <w:rPr>
+        <w:rFonts w:hint="default"/>
+        <w:b/>
+      </w:rPr>
+    </w:lvl>
+    <w:lvl w:ilvl="1" w:tplc="04150019" w:tentative="1">
+      <w:start w:val="1"/>
+      <w:numFmt w:val="lowerLetter"/>
+      <w:lvlText w:val="%2."/>
+      <w:lvlJc w:val="left"/>
+      <w:pPr>
+        <w:ind w:left="1440" w:hanging="360"/>
+      </w:pPr>
+    </w:lvl>
+    <w:lvl w:ilvl="2" w:tplc="0415001B" w:tentative="1">
+      <w:start w:val="1"/>
+      <w:numFmt w:val="lowerRoman"/>
+      <w:lvlText w:val="%3."/>
+      <w:lvlJc w:val="right"/>
+      <w:pPr>
+        <w:ind w:left="2160" w:hanging="180"/>
+      </w:pPr>
+    </w:lvl>
+    <w:lvl w:ilvl="3" w:tplc="0415000F" w:tentative="1">
+      <w:start w:val="1"/>
+      <w:numFmt w:val="decimal"/>
+      <w:lvlText w:val="%4."/>
+      <w:lvlJc w:val="left"/>
+      <w:pPr>
+        <w:ind w:left="2880" w:hanging="360"/>
+      </w:pPr>
+    </w:lvl>
+    <w:lvl w:ilvl="4" w:tplc="04150019" w:tentative="1">
+      <w:start w:val="1"/>
+      <w:numFmt w:val="lowerLetter"/>
+      <w:lvlText w:val="%5."/>
+      <w:lvlJc w:val="left"/>
+      <w:pPr>
+        <w:ind w:left="3600" w:hanging="360"/>
+      </w:pPr>
+    </w:lvl>
+    <w:lvl w:ilvl="5" w:tplc="0415001B" w:tentative="1">
+      <w:start w:val="1"/>
+      <w:numFmt w:val="lowerRoman"/>
+      <w:lvlText w:val="%6."/>
+      <w:lvlJc w:val="right"/>
+      <w:pPr>
+        <w:ind w:left="4320" w:hanging="180"/>
+      </w:pPr>
+    </w:lvl>
+    <w:lvl w:ilvl="6" w:tplc="0415000F" w:tentative="1">
+      <w:start w:val="1"/>
+      <w:numFmt w:val="decimal"/>
+      <w:lvlText w:val="%7."/>
+      <w:lvlJc w:val="left"/>
+      <w:pPr>
+        <w:ind w:left="5040" w:hanging="360"/>
+      </w:pPr>
+    </w:lvl>
+    <w:lvl w:ilvl="7" w:tplc="04150019" w:tentative="1">
+      <w:start w:val="1"/>
+      <w:numFmt w:val="lowerLetter"/>
+      <w:lvlText w:val="%8."/>
+      <w:lvlJc w:val="left"/>
+      <w:pPr>
+        <w:ind w:left="5760" w:hanging="360"/>
+      </w:pPr>
+    </w:lvl>
+    <w:lvl w:ilvl="8" w:tplc="0415001B" w:tentative="1">
+      <w:start w:val="1"/>
+      <w:numFmt w:val="lowerRoman"/>
+      <w:lvlText w:val="%9."/>
+      <w:lvlJc w:val="right"/>
+      <w:pPr>
+        <w:ind w:left="6480" w:hanging="180"/>
+      </w:pPr>
+    </w:lvl>
+  </w:abstractNum>
+  <w:num w:numId="4" w16cid:durableId="815150505">
+    <w:abstractNumId w:val="1"/>
+  </w:num>
+  <w:num w:numId="5" w16cid:durableId="1120956226">
+    <w:abstractNumId w:val="2"/>
+  </w:num>
+</w:numbering>
 </file>
 
 <file path=word/styles.xml><?xml version="1.0" encoding="utf-8"?>
@@ -432,11 +1803,13 @@
     <w:autoRedefine/>
     <w:uiPriority w:val="9"/>
     <w:qFormat/>
-    <w:rsid w:val="007803F4"/>
+    <w:rsid w:val="00772EE2"/>
     <w:pPr>
       <w:keepNext/>
       <w:keepLines/>
       <w:spacing w:before="240" w:after="0"/>
+      <w:ind w:firstLine="0"/>
+      <w:jc w:val="left"/>
       <w:outlineLvl w:val="0"/>
     </w:pPr>
     <w:rPr>
@@ -517,7 +1890,7 @@
     <w:basedOn w:val="Domylnaczcionkaakapitu"/>
     <w:link w:val="Nagwek1"/>
     <w:uiPriority w:val="9"/>
-    <w:rsid w:val="007803F4"/>
+    <w:rsid w:val="00772EE2"/>
     <w:rPr>
       <w:rFonts w:ascii="Times New Roman" w:eastAsiaTheme="majorEastAsia" w:hAnsi="Times New Roman" w:cstheme="majorBidi"/>
       <w:b/>
@@ -526,6 +1899,55 @@
       <w:szCs w:val="32"/>
       <w:lang w:val="en-GB"/>
     </w:rPr>
+  </w:style>
+  <w:style w:type="character" w:styleId="Hipercze">
+    <w:name w:val="Hyperlink"/>
+    <w:basedOn w:val="Domylnaczcionkaakapitu"/>
+    <w:uiPriority w:val="99"/>
+    <w:unhideWhenUsed/>
+    <w:rsid w:val="00C2775D"/>
+    <w:rPr>
+      <w:color w:val="0563C1" w:themeColor="hyperlink"/>
+      <w:u w:val="single"/>
+    </w:rPr>
+  </w:style>
+  <w:style w:type="character" w:styleId="Nierozpoznanawzmianka">
+    <w:name w:val="Unresolved Mention"/>
+    <w:basedOn w:val="Domylnaczcionkaakapitu"/>
+    <w:uiPriority w:val="99"/>
+    <w:semiHidden/>
+    <w:unhideWhenUsed/>
+    <w:rsid w:val="00C2775D"/>
+    <w:rPr>
+      <w:color w:val="605E5C"/>
+      <w:shd w:val="clear" w:color="auto" w:fill="E1DFDD"/>
+    </w:rPr>
+  </w:style>
+  <w:style w:type="paragraph" w:styleId="Bezodstpw">
+    <w:name w:val="No Spacing"/>
+    <w:uiPriority w:val="1"/>
+    <w:qFormat/>
+    <w:rsid w:val="00D03FC1"/>
+    <w:pPr>
+      <w:spacing w:after="0" w:line="240" w:lineRule="auto"/>
+      <w:ind w:firstLine="567"/>
+      <w:jc w:val="both"/>
+    </w:pPr>
+    <w:rPr>
+      <w:rFonts w:ascii="Times New Roman" w:hAnsi="Times New Roman"/>
+      <w:lang w:val="en-GB"/>
+    </w:rPr>
+  </w:style>
+  <w:style w:type="paragraph" w:styleId="Akapitzlist">
+    <w:name w:val="List Paragraph"/>
+    <w:basedOn w:val="Normalny"/>
+    <w:uiPriority w:val="34"/>
+    <w:qFormat/>
+    <w:rsid w:val="00D03FC1"/>
+    <w:pPr>
+      <w:ind w:left="720"/>
+      <w:contextualSpacing/>
+    </w:pPr>
   </w:style>
 </w:styles>
 </file>

</xml_diff>

<commit_message>
dodanie małej informacji do dokumentacji
</commit_message>
<xml_diff>
--- a/DOKUMENTACJA_WERONIKA.docx
+++ b/DOKUMENTACJA_WERONIKA.docx
@@ -662,20 +662,12 @@
         <w:br/>
         <w:t>-DOKUMENTACJA_WSPÓLNA.docx</w:t>
         <w:br/>
-        <w:t xml:space="preserve">(nie wiem o co chodziło z ustawienie hasła do repozytorium) </w:t>
-      </w:r>
-      <w:r>
-        <w:rPr>
-          <w:rFonts w:eastAsia="Wingdings" w:cs="Wingdings" w:ascii="Wingdings" w:hAnsi="Wingdings"/>
-          <w:lang w:val="pl-PL"/>
-        </w:rPr>
-        <w:t></w:t>
-      </w:r>
-      <w:r>
-        <w:rPr>
-          <w:lang w:val="pl-PL"/>
-        </w:rPr>
-        <w:t xml:space="preserve"> do sprawdzenia</w:t>
+      </w:r>
+      <w:r>
+        <w:rPr>
+          <w:lang w:val="pl-PL"/>
+        </w:rPr>
+        <w:t>Od 2021 roku nie używa się hasła tylko tokenów (który sobie wygenerowałam). Nazwaq użytkownika zgodnmie z zaleceniami.</w:t>
       </w:r>
     </w:p>
     <w:p>

</xml_diff>